<commit_message>
updated system requirements spec doc.
</commit_message>
<xml_diff>
--- a/kaf-agency-portal-project/system-requirements-doc/kaf-agency-portal-system-requirements-spec.docx
+++ b/kaf-agency-portal-project/system-requirements-doc/kaf-agency-portal-system-requirements-spec.docx
@@ -418,19 +418,11 @@
           <w:rFonts w:ascii="Arial" w:hAnsi="Arial" w:cs="Arial"/>
         </w:rPr>
       </w:pPr>
-      <w:proofErr w:type="gramStart"/>
-      <w:r>
-        <w:rPr>
-          <w:rFonts w:ascii="Arial" w:hAnsi="Arial" w:cs="Arial"/>
-        </w:rPr>
-        <w:t>KAF Agency Portal System documentation.</w:t>
-      </w:r>
-      <w:proofErr w:type="gramEnd"/>
-      <w:r>
-        <w:rPr>
-          <w:rFonts w:ascii="Arial" w:hAnsi="Arial" w:cs="Arial"/>
-        </w:rPr>
-        <w:t xml:space="preserve"> </w:t>
+      <w:r>
+        <w:rPr>
+          <w:rFonts w:ascii="Arial" w:hAnsi="Arial" w:cs="Arial"/>
+        </w:rPr>
+        <w:t xml:space="preserve">KAF Agency Portal System documentation. </w:t>
       </w:r>
     </w:p>
     <w:p>
@@ -524,13 +516,8 @@
         <w:jc w:val="center"/>
       </w:pPr>
       <w:r>
-        <w:t xml:space="preserve">KAF Investment Bank </w:t>
-      </w:r>
-      <w:proofErr w:type="spellStart"/>
-      <w:r>
-        <w:t>Berhad</w:t>
-      </w:r>
-      <w:proofErr w:type="spellEnd"/>
+        <w:t>KAF Investment Bank Berhad</w:t>
+      </w:r>
     </w:p>
     <w:p>
       <w:pPr>
@@ -3033,38 +3020,57 @@
           <w:rFonts w:ascii="Arial" w:hAnsi="Arial" w:cs="Arial"/>
           <w:color w:val="000000"/>
         </w:rPr>
-        <w:t xml:space="preserve"> </w:t>
-      </w:r>
-      <w:proofErr w:type="gramStart"/>
+        <w:t xml:space="preserve"> is</w:t>
+      </w:r>
       <w:r>
         <w:rPr>
           <w:rFonts w:ascii="Arial" w:hAnsi="Arial" w:cs="Arial"/>
           <w:color w:val="000000"/>
         </w:rPr>
-        <w:t>is</w:t>
+        <w:t xml:space="preserve"> designed and developed by</w:t>
       </w:r>
       <w:r>
         <w:rPr>
           <w:rFonts w:ascii="Arial" w:hAnsi="Arial" w:cs="Arial"/>
           <w:color w:val="000000"/>
         </w:rPr>
-        <w:t xml:space="preserve"> designed and developed by</w:t>
+        <w:t xml:space="preserve"> KAF </w:t>
       </w:r>
       <w:r>
         <w:rPr>
           <w:rFonts w:ascii="Arial" w:hAnsi="Arial" w:cs="Arial"/>
           <w:color w:val="000000"/>
         </w:rPr>
-        <w:t xml:space="preserve"> KAF </w:t>
+        <w:t>IT department as a product for internal</w:t>
       </w:r>
       <w:r>
         <w:rPr>
           <w:rFonts w:ascii="Arial" w:hAnsi="Arial" w:cs="Arial"/>
           <w:color w:val="000000"/>
         </w:rPr>
-        <w:t>IT department as a product for internal and external clients</w:t>
-      </w:r>
-      <w:proofErr w:type="gramEnd"/>
+        <w:t xml:space="preserve"> (agent)</w:t>
+      </w:r>
+      <w:r>
+        <w:rPr>
+          <w:rFonts w:ascii="Arial" w:hAnsi="Arial" w:cs="Arial"/>
+          <w:color w:val="000000"/>
+        </w:rPr>
+        <w:t xml:space="preserve"> and external</w:t>
+      </w:r>
+      <w:r>
+        <w:rPr>
+          <w:rFonts w:ascii="Arial" w:hAnsi="Arial" w:cs="Arial"/>
+          <w:color w:val="000000"/>
+        </w:rPr>
+        <w:t xml:space="preserve"> (investor)</w:t>
+      </w:r>
+      <w:r>
+        <w:rPr>
+          <w:rFonts w:ascii="Arial" w:hAnsi="Arial" w:cs="Arial"/>
+          <w:color w:val="000000"/>
+        </w:rPr>
+        <w:t xml:space="preserve"> clients</w:t>
+      </w:r>
       <w:r>
         <w:rPr>
           <w:rFonts w:ascii="Arial" w:hAnsi="Arial" w:cs="Arial"/>
@@ -3101,116 +3107,229 @@
           <w:rFonts w:ascii="Arial" w:hAnsi="Arial" w:cs="Arial"/>
           <w:color w:val="000000"/>
         </w:rPr>
-        <w:t xml:space="preserve">KAF Resume </w:t>
-      </w:r>
-      <w:proofErr w:type="gramStart"/>
+        <w:t>It</w:t>
+      </w:r>
       <w:r>
         <w:rPr>
           <w:rFonts w:ascii="Arial" w:hAnsi="Arial" w:cs="Arial"/>
           <w:color w:val="000000"/>
         </w:rPr>
-        <w:t>is used</w:t>
-      </w:r>
-      <w:proofErr w:type="gramEnd"/>
+        <w:t xml:space="preserve"> is used by</w:t>
+      </w:r>
       <w:r>
         <w:rPr>
           <w:rFonts w:ascii="Arial" w:hAnsi="Arial" w:cs="Arial"/>
           <w:color w:val="000000"/>
         </w:rPr>
-        <w:t xml:space="preserve"> by job applicants to submit resume and </w:t>
+        <w:t xml:space="preserve"> both</w:t>
       </w:r>
       <w:r>
         <w:rPr>
           <w:rFonts w:ascii="Arial" w:hAnsi="Arial" w:cs="Arial"/>
           <w:color w:val="000000"/>
         </w:rPr>
-        <w:t xml:space="preserve">is </w:t>
+        <w:t xml:space="preserve"> </w:t>
       </w:r>
       <w:r>
         <w:rPr>
           <w:rFonts w:ascii="Arial" w:hAnsi="Arial" w:cs="Arial"/>
           <w:color w:val="000000"/>
         </w:rPr>
-        <w:t xml:space="preserve">accessible via internet. </w:t>
+        <w:t>agents and investors</w:t>
       </w:r>
       <w:r>
         <w:rPr>
           <w:rFonts w:ascii="Arial" w:hAnsi="Arial" w:cs="Arial"/>
           <w:color w:val="000000"/>
         </w:rPr>
-        <w:t>The application allow social media login.</w:t>
+        <w:t xml:space="preserve"> to </w:t>
+      </w:r>
+      <w:r>
+        <w:rPr>
+          <w:rFonts w:ascii="Arial" w:hAnsi="Arial" w:cs="Arial"/>
+          <w:color w:val="000000"/>
+        </w:rPr>
+        <w:t>view and download</w:t>
+      </w:r>
+      <w:r>
+        <w:rPr>
+          <w:rFonts w:ascii="Arial" w:hAnsi="Arial" w:cs="Arial"/>
+          <w:color w:val="000000"/>
+        </w:rPr>
+        <w:t xml:space="preserve"> the latest Unit Trust Funds</w:t>
+      </w:r>
+      <w:r>
+        <w:rPr>
+          <w:rFonts w:ascii="Arial" w:hAnsi="Arial" w:cs="Arial"/>
+          <w:color w:val="000000"/>
+        </w:rPr>
+        <w:t xml:space="preserve"> details</w:t>
+      </w:r>
+      <w:r>
+        <w:rPr>
+          <w:rFonts w:ascii="Arial" w:hAnsi="Arial" w:cs="Arial"/>
+          <w:color w:val="000000"/>
+        </w:rPr>
+        <w:t>,</w:t>
+      </w:r>
+      <w:r>
+        <w:rPr>
+          <w:rFonts w:ascii="Arial" w:hAnsi="Arial" w:cs="Arial"/>
+          <w:color w:val="000000"/>
+        </w:rPr>
+        <w:t xml:space="preserve"> and</w:t>
+      </w:r>
+      <w:r>
+        <w:rPr>
+          <w:rFonts w:ascii="Arial" w:hAnsi="Arial" w:cs="Arial"/>
+          <w:color w:val="000000"/>
+        </w:rPr>
+        <w:t xml:space="preserve"> it</w:t>
+      </w:r>
+      <w:r>
+        <w:rPr>
+          <w:rFonts w:ascii="Arial" w:hAnsi="Arial" w:cs="Arial"/>
+          <w:color w:val="000000"/>
+        </w:rPr>
+        <w:t xml:space="preserve"> </w:t>
+      </w:r>
+      <w:r>
+        <w:rPr>
+          <w:rFonts w:ascii="Arial" w:hAnsi="Arial" w:cs="Arial"/>
+          <w:color w:val="000000"/>
+        </w:rPr>
+        <w:t>is</w:t>
+      </w:r>
+      <w:r>
+        <w:rPr>
+          <w:rFonts w:ascii="Arial" w:hAnsi="Arial" w:cs="Arial"/>
+          <w:color w:val="000000"/>
+        </w:rPr>
+        <w:t xml:space="preserve"> only</w:t>
+      </w:r>
+      <w:r>
+        <w:rPr>
+          <w:rFonts w:ascii="Arial" w:hAnsi="Arial" w:cs="Arial"/>
+          <w:color w:val="000000"/>
+        </w:rPr>
+        <w:t xml:space="preserve"> </w:t>
+      </w:r>
+      <w:r>
+        <w:rPr>
+          <w:rFonts w:ascii="Arial" w:hAnsi="Arial" w:cs="Arial"/>
+          <w:color w:val="000000"/>
+        </w:rPr>
+        <w:t xml:space="preserve">accessible </w:t>
+      </w:r>
+      <w:r>
+        <w:rPr>
+          <w:rFonts w:ascii="Arial" w:hAnsi="Arial" w:cs="Arial"/>
+          <w:color w:val="000000"/>
+        </w:rPr>
+        <w:t>on</w:t>
+      </w:r>
+      <w:r>
+        <w:rPr>
+          <w:rFonts w:ascii="Arial" w:hAnsi="Arial" w:cs="Arial"/>
+          <w:color w:val="000000"/>
+        </w:rPr>
+        <w:t xml:space="preserve"> </w:t>
+      </w:r>
+      <w:r>
+        <w:rPr>
+          <w:rFonts w:ascii="Arial" w:hAnsi="Arial" w:cs="Arial"/>
+          <w:color w:val="000000"/>
+        </w:rPr>
+        <w:t>intranet</w:t>
+      </w:r>
+      <w:r>
+        <w:rPr>
+          <w:rFonts w:ascii="Arial" w:hAnsi="Arial" w:cs="Arial"/>
+          <w:color w:val="000000"/>
+        </w:rPr>
+        <w:t xml:space="preserve">. </w:t>
+      </w:r>
+      <w:r>
+        <w:rPr>
+          <w:rFonts w:ascii="Arial" w:hAnsi="Arial" w:cs="Arial"/>
+          <w:color w:val="000000"/>
+        </w:rPr>
+        <w:t>The application allow</w:t>
+      </w:r>
+      <w:r>
+        <w:rPr>
+          <w:rFonts w:ascii="Arial" w:hAnsi="Arial" w:cs="Arial"/>
+          <w:color w:val="000000"/>
+        </w:rPr>
+        <w:t>s</w:t>
+      </w:r>
+      <w:r>
+        <w:rPr>
+          <w:rFonts w:ascii="Arial" w:hAnsi="Arial" w:cs="Arial"/>
+          <w:color w:val="000000"/>
+        </w:rPr>
+        <w:t xml:space="preserve"> social media</w:t>
+      </w:r>
+      <w:r>
+        <w:rPr>
+          <w:rFonts w:ascii="Arial" w:hAnsi="Arial" w:cs="Arial"/>
+          <w:color w:val="000000"/>
+        </w:rPr>
+        <w:t>-based</w:t>
+      </w:r>
+      <w:r>
+        <w:rPr>
+          <w:rFonts w:ascii="Arial" w:hAnsi="Arial" w:cs="Arial"/>
+          <w:color w:val="000000"/>
+        </w:rPr>
+        <w:t xml:space="preserve"> login</w:t>
+      </w:r>
+      <w:r>
+        <w:rPr>
+          <w:rFonts w:ascii="Arial" w:hAnsi="Arial" w:cs="Arial"/>
+          <w:color w:val="000000"/>
+        </w:rPr>
+        <w:t xml:space="preserve"> for</w:t>
+      </w:r>
+      <w:r>
+        <w:rPr>
+          <w:rFonts w:ascii="Arial" w:hAnsi="Arial" w:cs="Arial"/>
+          <w:color w:val="000000"/>
+        </w:rPr>
+        <w:t xml:space="preserve"> user</w:t>
+      </w:r>
+      <w:r>
+        <w:rPr>
+          <w:rFonts w:ascii="Arial" w:hAnsi="Arial" w:cs="Arial"/>
+          <w:color w:val="000000"/>
+        </w:rPr>
+        <w:t xml:space="preserve"> authentication</w:t>
+      </w:r>
+      <w:r>
+        <w:rPr>
+          <w:rFonts w:ascii="Arial" w:hAnsi="Arial" w:cs="Arial"/>
+          <w:color w:val="000000"/>
+        </w:rPr>
+        <w:t>.</w:t>
       </w:r>
     </w:p>
     <w:p>
       <w:pPr>
         <w:pStyle w:val="NormalWeb"/>
         <w:spacing w:before="0" w:beforeAutospacing="0" w:after="0" w:afterAutospacing="0"/>
-        <w:ind w:left="720"/>
         <w:jc w:val="both"/>
         <w:rPr>
           <w:rFonts w:ascii="Arial" w:hAnsi="Arial" w:cs="Arial"/>
           <w:color w:val="000000"/>
         </w:rPr>
       </w:pPr>
-    </w:p>
-    <w:p>
-      <w:pPr>
-        <w:pStyle w:val="NormalWeb"/>
-        <w:spacing w:before="0" w:beforeAutospacing="0" w:after="0" w:afterAutospacing="0"/>
-        <w:ind w:left="720"/>
-        <w:jc w:val="both"/>
+      <w:r>
         <w:rPr>
           <w:rFonts w:ascii="Arial" w:hAnsi="Arial" w:cs="Arial"/>
           <w:color w:val="000000"/>
         </w:rPr>
-      </w:pPr>
-      <w:r>
-        <w:rPr>
-          <w:rFonts w:ascii="Arial" w:hAnsi="Arial" w:cs="Arial"/>
-          <w:color w:val="000000"/>
-        </w:rPr>
-        <w:t xml:space="preserve">KAF Recruit is the computer system used by </w:t>
-      </w:r>
-      <w:r>
-        <w:rPr>
-          <w:rFonts w:ascii="Arial" w:hAnsi="Arial" w:cs="Arial"/>
-          <w:color w:val="000000"/>
-        </w:rPr>
-        <w:t>HR</w:t>
-      </w:r>
-      <w:r>
-        <w:rPr>
-          <w:rFonts w:ascii="Arial" w:hAnsi="Arial" w:cs="Arial"/>
-          <w:color w:val="000000"/>
-        </w:rPr>
-        <w:t xml:space="preserve"> to </w:t>
-      </w:r>
-      <w:r>
-        <w:rPr>
-          <w:rFonts w:ascii="Arial" w:hAnsi="Arial" w:cs="Arial"/>
-          <w:color w:val="000000"/>
-        </w:rPr>
-        <w:t>manage and process job recruitment for the company. The site is available on intranet only and authenticate via Active Directory (AD)</w:t>
-      </w:r>
-      <w:r>
-        <w:rPr>
-          <w:rFonts w:ascii="Arial" w:hAnsi="Arial" w:cs="Arial"/>
-          <w:color w:val="000000"/>
-        </w:rPr>
-        <w:t>.</w:t>
-      </w:r>
-    </w:p>
-    <w:p>
-      <w:pPr>
-        <w:pStyle w:val="NormalWeb"/>
-        <w:spacing w:before="0" w:beforeAutospacing="0" w:after="0" w:afterAutospacing="0"/>
-        <w:ind w:left="720"/>
-        <w:jc w:val="both"/>
-        <w:rPr>
-          <w:rFonts w:ascii="Arial" w:hAnsi="Arial" w:cs="Arial"/>
-          <w:color w:val="000000"/>
-        </w:rPr>
-      </w:pPr>
+        <w:tab/>
+      </w:r>
     </w:p>
     <w:p>
       <w:pPr>
@@ -3247,7 +3366,7 @@
       <w:pPr>
         <w:pStyle w:val="NormalWeb"/>
         <w:spacing w:before="0" w:beforeAutospacing="0" w:after="0" w:afterAutospacing="0"/>
-        <w:ind w:left="792"/>
+        <w:ind w:left="720"/>
         <w:jc w:val="both"/>
         <w:outlineLvl w:val="0"/>
         <w:rPr>
@@ -3296,6 +3415,19 @@
         </w:rPr>
         <w:t>some strategic issues:</w:t>
       </w:r>
+    </w:p>
+    <w:p>
+      <w:pPr>
+        <w:autoSpaceDE w:val="0"/>
+        <w:autoSpaceDN w:val="0"/>
+        <w:adjustRightInd w:val="0"/>
+        <w:ind w:left="720"/>
+        <w:jc w:val="both"/>
+        <w:rPr>
+          <w:rFonts w:ascii="Arial" w:eastAsia="Batang" w:hAnsi="Arial" w:cs="Arial"/>
+          <w:lang w:eastAsia="ko-KR"/>
+        </w:rPr>
+      </w:pPr>
     </w:p>
     <w:p>
       <w:pPr>
@@ -3361,29 +3493,69 @@
           <w:rFonts w:ascii="Arial" w:eastAsia="Batang" w:hAnsi="Arial" w:cs="Arial"/>
           <w:lang w:eastAsia="ko-KR"/>
         </w:rPr>
-        <w:t xml:space="preserve">What are the roles </w:t>
+        <w:t xml:space="preserve">What are the </w:t>
       </w:r>
       <w:r>
         <w:rPr>
           <w:rFonts w:ascii="Arial" w:eastAsia="Batang" w:hAnsi="Arial" w:cs="Arial"/>
           <w:lang w:eastAsia="ko-KR"/>
         </w:rPr>
-        <w:t>staff and organization</w:t>
+        <w:t xml:space="preserve">user </w:t>
       </w:r>
       <w:r>
         <w:rPr>
           <w:rFonts w:ascii="Arial" w:eastAsia="Batang" w:hAnsi="Arial" w:cs="Arial"/>
           <w:lang w:eastAsia="ko-KR"/>
         </w:rPr>
-        <w:t xml:space="preserve"> in leveraging and </w:t>
+        <w:t xml:space="preserve">roles </w:t>
       </w:r>
       <w:r>
         <w:rPr>
           <w:rFonts w:ascii="Arial" w:eastAsia="Batang" w:hAnsi="Arial" w:cs="Arial"/>
           <w:lang w:eastAsia="ko-KR"/>
         </w:rPr>
-        <w:t>supporting this KAF Recruitment System?</w:t>
-      </w:r>
+        <w:t>and organization</w:t>
+      </w:r>
+      <w:r>
+        <w:rPr>
+          <w:rFonts w:ascii="Arial" w:eastAsia="Batang" w:hAnsi="Arial" w:cs="Arial"/>
+          <w:lang w:eastAsia="ko-KR"/>
+        </w:rPr>
+        <w:t xml:space="preserve"> in leveraging and </w:t>
+      </w:r>
+      <w:r>
+        <w:rPr>
+          <w:rFonts w:ascii="Arial" w:eastAsia="Batang" w:hAnsi="Arial" w:cs="Arial"/>
+          <w:lang w:eastAsia="ko-KR"/>
+        </w:rPr>
+        <w:t xml:space="preserve">supporting this KAF </w:t>
+      </w:r>
+      <w:r>
+        <w:rPr>
+          <w:rFonts w:ascii="Arial" w:eastAsia="Batang" w:hAnsi="Arial" w:cs="Arial"/>
+          <w:lang w:eastAsia="ko-KR"/>
+        </w:rPr>
+        <w:t>Agency</w:t>
+      </w:r>
+      <w:r>
+        <w:rPr>
+          <w:rFonts w:ascii="Arial" w:eastAsia="Batang" w:hAnsi="Arial" w:cs="Arial"/>
+          <w:lang w:eastAsia="ko-KR"/>
+        </w:rPr>
+        <w:t xml:space="preserve"> System?</w:t>
+      </w:r>
+    </w:p>
+    <w:p>
+      <w:pPr>
+        <w:autoSpaceDE w:val="0"/>
+        <w:autoSpaceDN w:val="0"/>
+        <w:adjustRightInd w:val="0"/>
+        <w:jc w:val="both"/>
+        <w:rPr>
+          <w:rFonts w:ascii="Arial" w:eastAsia="Batang" w:hAnsi="Arial" w:cs="Arial"/>
+          <w:lang w:eastAsia="ko-KR"/>
+        </w:rPr>
+      </w:pPr>
     </w:p>
     <w:p>
       <w:pPr>
@@ -3422,6 +3594,7 @@
           <w:bCs/>
           <w:color w:val="000000"/>
         </w:rPr>
+        <w:lastRenderedPageBreak/>
         <w:t>Major constraints</w:t>
       </w:r>
       <w:bookmarkEnd w:id="76"/>
@@ -3484,16 +3657,8 @@
         <w:rPr>
           <w:rFonts w:ascii="Arial" w:hAnsi="Arial" w:cs="Arial"/>
         </w:rPr>
-        <w:t xml:space="preserve">, LinkedIn and </w:t>
-      </w:r>
-      <w:proofErr w:type="spellStart"/>
-      <w:r>
-        <w:rPr>
-          <w:rFonts w:ascii="Arial" w:hAnsi="Arial" w:cs="Arial"/>
-        </w:rPr>
-        <w:t>Facebook</w:t>
-      </w:r>
-      <w:proofErr w:type="spellEnd"/>
+        <w:t>, LinkedIn and Facebook</w:t>
+      </w:r>
       <w:r>
         <w:rPr>
           <w:rFonts w:ascii="Arial" w:hAnsi="Arial" w:cs="Arial"/>
@@ -3548,7 +3713,6 @@
         </w:rPr>
         <w:t xml:space="preserve"> </w:t>
       </w:r>
-      <w:proofErr w:type="gramStart"/>
       <w:r>
         <w:rPr>
           <w:rFonts w:ascii="Arial" w:hAnsi="Arial" w:cs="Arial"/>
@@ -3565,14 +3729,7 @@
         <w:rPr>
           <w:rFonts w:ascii="Arial" w:hAnsi="Arial" w:cs="Arial"/>
         </w:rPr>
-        <w:t>mainly designed</w:t>
-      </w:r>
-      <w:proofErr w:type="gramEnd"/>
-      <w:r>
-        <w:rPr>
-          <w:rFonts w:ascii="Arial" w:hAnsi="Arial" w:cs="Arial"/>
-        </w:rPr>
-        <w:t xml:space="preserve"> for simplifying the login process for users and to realize a higher conversion rate for registrations. </w:t>
+        <w:t xml:space="preserve">mainly designed for simplifying the login process for users and to realize a higher conversion rate for registrations. </w:t>
       </w:r>
       <w:r>
         <w:rPr>
@@ -3650,7 +3807,49 @@
         <w:rPr>
           <w:rFonts w:ascii="Arial" w:hAnsi="Arial" w:cs="Arial"/>
         </w:rPr>
-        <w:t xml:space="preserve"> there is few constraints need to be considering using media social login as system authentication</w:t>
+        <w:t xml:space="preserve"> there is</w:t>
+      </w:r>
+      <w:r>
+        <w:rPr>
+          <w:rFonts w:ascii="Arial" w:hAnsi="Arial" w:cs="Arial"/>
+        </w:rPr>
+        <w:t xml:space="preserve"> a</w:t>
+      </w:r>
+      <w:r>
+        <w:rPr>
+          <w:rFonts w:ascii="Arial" w:hAnsi="Arial" w:cs="Arial"/>
+        </w:rPr>
+        <w:t xml:space="preserve"> few constraints need to be consider</w:t>
+      </w:r>
+      <w:r>
+        <w:rPr>
+          <w:rFonts w:ascii="Arial" w:hAnsi="Arial" w:cs="Arial"/>
+        </w:rPr>
+        <w:t>ed</w:t>
+      </w:r>
+      <w:r>
+        <w:rPr>
+          <w:rFonts w:ascii="Arial" w:hAnsi="Arial" w:cs="Arial"/>
+        </w:rPr>
+        <w:t xml:space="preserve"> of</w:t>
+      </w:r>
+      <w:r>
+        <w:rPr>
+          <w:rFonts w:ascii="Arial" w:hAnsi="Arial" w:cs="Arial"/>
+        </w:rPr>
+        <w:t xml:space="preserve"> using </w:t>
+      </w:r>
+      <w:r>
+        <w:rPr>
+          <w:rFonts w:ascii="Arial" w:hAnsi="Arial" w:cs="Arial"/>
+        </w:rPr>
+        <w:t>social media</w:t>
+      </w:r>
+      <w:r>
+        <w:rPr>
+          <w:rFonts w:ascii="Arial" w:hAnsi="Arial" w:cs="Arial"/>
+        </w:rPr>
+        <w:t xml:space="preserve"> login as system authentication</w:t>
       </w:r>
       <w:r>
         <w:rPr>
@@ -3731,21 +3930,19 @@
         <w:rPr>
           <w:rFonts w:ascii="Arial" w:hAnsi="Arial" w:cs="Arial"/>
         </w:rPr>
-        <w:t xml:space="preserve"> fully trust the company or website to user their personal data in a correct manner. They </w:t>
-      </w:r>
-      <w:proofErr w:type="gramStart"/>
-      <w:r>
-        <w:rPr>
-          <w:rFonts w:ascii="Arial" w:hAnsi="Arial" w:cs="Arial"/>
-        </w:rPr>
-        <w:t>don’t</w:t>
-      </w:r>
-      <w:proofErr w:type="gramEnd"/>
-      <w:r>
-        <w:rPr>
-          <w:rFonts w:ascii="Arial" w:hAnsi="Arial" w:cs="Arial"/>
-        </w:rPr>
-        <w:t xml:space="preserve"> want a company to post useless information on their social media profile and are worried that they will be spammed.</w:t>
+        <w:t xml:space="preserve"> fully trus</w:t>
+      </w:r>
+      <w:r>
+        <w:rPr>
+          <w:rFonts w:ascii="Arial" w:hAnsi="Arial" w:cs="Arial"/>
+        </w:rPr>
+        <w:t>t the company or website to use</w:t>
+      </w:r>
+      <w:r>
+        <w:rPr>
+          <w:rFonts w:ascii="Arial" w:hAnsi="Arial" w:cs="Arial"/>
+        </w:rPr>
+        <w:t xml:space="preserve"> their personal data in a correct manner. They don’t want a company to post useless information on their social media profile and are worried that they will be spammed.</w:t>
       </w:r>
     </w:p>
     <w:p>
@@ -3952,23 +4149,8 @@
         <w:rPr>
           <w:rFonts w:ascii="Arial" w:hAnsi="Arial" w:cs="Arial"/>
         </w:rPr>
-        <w:t xml:space="preserve">The use of social logins through platforms like </w:t>
-      </w:r>
-      <w:proofErr w:type="spellStart"/>
-      <w:r>
-        <w:rPr>
-          <w:rFonts w:ascii="Arial" w:hAnsi="Arial" w:cs="Arial"/>
-        </w:rPr>
-        <w:t>Facebook</w:t>
-      </w:r>
-      <w:proofErr w:type="spellEnd"/>
-      <w:r>
-        <w:rPr>
-          <w:rFonts w:ascii="Arial" w:hAnsi="Arial" w:cs="Arial"/>
-        </w:rPr>
-        <w:t xml:space="preserve"> can unintentionally cause that websites of third parties </w:t>
-      </w:r>
-      <w:proofErr w:type="gramStart"/>
+        <w:t xml:space="preserve">The use of social logins through platforms like Facebook can unintentionally cause that websites of third parties </w:t>
+      </w:r>
       <w:r>
         <w:rPr>
           <w:rFonts w:ascii="Arial" w:hAnsi="Arial" w:cs="Arial"/>
@@ -3979,14 +4161,7 @@
         <w:rPr>
           <w:rFonts w:ascii="Arial" w:hAnsi="Arial" w:cs="Arial"/>
         </w:rPr>
-        <w:t xml:space="preserve"> be used</w:t>
-      </w:r>
-      <w:proofErr w:type="gramEnd"/>
-      <w:r>
-        <w:rPr>
-          <w:rFonts w:ascii="Arial" w:hAnsi="Arial" w:cs="Arial"/>
-        </w:rPr>
-        <w:t xml:space="preserve"> at certain work places that block social media networks for productivity reasons. </w:t>
+        <w:t xml:space="preserve"> be used at certain work places that block social media networks for productivity reasons. </w:t>
       </w:r>
     </w:p>
     <w:p>
@@ -4013,7 +4188,6 @@
         <w:rPr>
           <w:rFonts w:ascii="Arial" w:hAnsi="Arial" w:cs="Arial"/>
         </w:rPr>
-        <w:lastRenderedPageBreak/>
         <w:t>Loss of control to a third party</w:t>
       </w:r>
     </w:p>
@@ -4038,21 +4212,7 @@
         <w:rPr>
           <w:rFonts w:ascii="Arial" w:hAnsi="Arial" w:cs="Arial"/>
         </w:rPr>
-        <w:t xml:space="preserve">If </w:t>
-      </w:r>
-      <w:proofErr w:type="spellStart"/>
-      <w:r>
-        <w:rPr>
-          <w:rFonts w:ascii="Arial" w:hAnsi="Arial" w:cs="Arial"/>
-        </w:rPr>
-        <w:t>Facebook</w:t>
-      </w:r>
-      <w:proofErr w:type="spellEnd"/>
-      <w:r>
-        <w:rPr>
-          <w:rFonts w:ascii="Arial" w:hAnsi="Arial" w:cs="Arial"/>
-        </w:rPr>
-        <w:t xml:space="preserve">, Twitter or other networks </w:t>
+        <w:t xml:space="preserve">If Facebook, Twitter or other networks </w:t>
       </w:r>
       <w:r>
         <w:rPr>
@@ -4088,21 +4248,7 @@
         <w:rPr>
           <w:rFonts w:ascii="Arial" w:hAnsi="Arial" w:cs="Arial"/>
         </w:rPr>
-        <w:t xml:space="preserve"> also possible that a user cancels or deactivates their social media account, if this account </w:t>
-      </w:r>
-      <w:proofErr w:type="gramStart"/>
-      <w:r>
-        <w:rPr>
-          <w:rFonts w:ascii="Arial" w:hAnsi="Arial" w:cs="Arial"/>
-        </w:rPr>
-        <w:t>was used</w:t>
-      </w:r>
-      <w:proofErr w:type="gramEnd"/>
-      <w:r>
-        <w:rPr>
-          <w:rFonts w:ascii="Arial" w:hAnsi="Arial" w:cs="Arial"/>
-        </w:rPr>
-        <w:t xml:space="preserve"> to login to system that account also </w:t>
+        <w:t xml:space="preserve"> also possible that a user cancels or deactivates their social media account, if this account was used to login to system that account also </w:t>
       </w:r>
       <w:r>
         <w:rPr>
@@ -4165,21 +4311,7 @@
         <w:rPr>
           <w:rFonts w:ascii="Arial" w:hAnsi="Arial" w:cs="Arial"/>
         </w:rPr>
-        <w:t xml:space="preserve">If one of these social identity providers is hacked, all accounts they use to log in </w:t>
-      </w:r>
-      <w:proofErr w:type="gramStart"/>
-      <w:r>
-        <w:rPr>
-          <w:rFonts w:ascii="Arial" w:hAnsi="Arial" w:cs="Arial"/>
-        </w:rPr>
-        <w:t>are affected</w:t>
-      </w:r>
-      <w:proofErr w:type="gramEnd"/>
-      <w:r>
-        <w:rPr>
-          <w:rFonts w:ascii="Arial" w:hAnsi="Arial" w:cs="Arial"/>
-        </w:rPr>
-        <w:t xml:space="preserve"> too.</w:t>
+        <w:t>If one of these social identity providers is hacked, all accounts they use to log in are affected too.</w:t>
       </w:r>
     </w:p>
     <w:p>
@@ -4459,24 +4591,15 @@
           <w:rFonts w:ascii="Arial" w:hAnsi="Arial" w:cs="Arial"/>
           <w:color w:val="000000"/>
         </w:rPr>
-        <w:t xml:space="preserve">System architecture </w:t>
-      </w:r>
-      <w:proofErr w:type="gramStart"/>
+        <w:t xml:space="preserve">System architecture is </w:t>
+      </w:r>
       <w:r>
         <w:rPr>
           <w:rFonts w:ascii="Arial" w:hAnsi="Arial" w:cs="Arial"/>
           <w:color w:val="000000"/>
         </w:rPr>
-        <w:t xml:space="preserve">is </w:t>
-      </w:r>
-      <w:r>
-        <w:rPr>
-          <w:rFonts w:ascii="Arial" w:hAnsi="Arial" w:cs="Arial"/>
-          <w:color w:val="000000"/>
-        </w:rPr>
         <w:t>shown</w:t>
       </w:r>
-      <w:proofErr w:type="gramEnd"/>
       <w:r>
         <w:rPr>
           <w:rFonts w:ascii="Arial" w:hAnsi="Arial" w:cs="Arial"/>
@@ -5265,23 +5388,7 @@
           <w:rFonts w:ascii="Arial" w:hAnsi="Arial" w:cs="Arial"/>
           <w:color w:val="2A2A2A"/>
         </w:rPr>
-        <w:t xml:space="preserve">data applications are data applications that </w:t>
-      </w:r>
-      <w:proofErr w:type="gramStart"/>
-      <w:r>
-        <w:rPr>
-          <w:rFonts w:ascii="Arial" w:hAnsi="Arial" w:cs="Arial"/>
-          <w:color w:val="2A2A2A"/>
-        </w:rPr>
-        <w:t>are separated</w:t>
-      </w:r>
-      <w:proofErr w:type="gramEnd"/>
-      <w:r>
-        <w:rPr>
-          <w:rFonts w:ascii="Arial" w:hAnsi="Arial" w:cs="Arial"/>
-          <w:color w:val="2A2A2A"/>
-        </w:rPr>
-        <w:t xml:space="preserve"> into multiple</w:t>
+        <w:t>data applications are data applications that are separated into multiple</w:t>
       </w:r>
       <w:r>
         <w:rPr>
@@ -5306,23 +5413,7 @@
           <w:rFonts w:ascii="Arial" w:hAnsi="Arial" w:cs="Arial"/>
           <w:color w:val="2A2A2A"/>
         </w:rPr>
-        <w:t xml:space="preserve">. Also called "distributed applications" and "multitier applications," n-tier applications separate processing into discrete tiers that </w:t>
-      </w:r>
-      <w:proofErr w:type="gramStart"/>
-      <w:r>
-        <w:rPr>
-          <w:rFonts w:ascii="Arial" w:hAnsi="Arial" w:cs="Arial"/>
-          <w:color w:val="2A2A2A"/>
-        </w:rPr>
-        <w:t>are distributed</w:t>
-      </w:r>
-      <w:proofErr w:type="gramEnd"/>
-      <w:r>
-        <w:rPr>
-          <w:rFonts w:ascii="Arial" w:hAnsi="Arial" w:cs="Arial"/>
-          <w:color w:val="2A2A2A"/>
-        </w:rPr>
-        <w:t xml:space="preserve"> between the client and the server. </w:t>
+        <w:t xml:space="preserve">. Also called "distributed applications" and "multitier applications," n-tier applications separate processing into discrete tiers that are distributed between the client and the server. </w:t>
       </w:r>
     </w:p>
     <w:p>
@@ -5612,24 +5703,15 @@
           <w:rFonts w:ascii="Arial" w:hAnsi="Arial" w:cs="Arial"/>
           <w:color w:val="2A2A2A"/>
         </w:rPr>
-        <w:t xml:space="preserve">This web application </w:t>
-      </w:r>
-      <w:proofErr w:type="gramStart"/>
+        <w:t>This web application is</w:t>
+      </w:r>
       <w:r>
         <w:rPr>
           <w:rFonts w:ascii="Arial" w:hAnsi="Arial" w:cs="Arial"/>
           <w:color w:val="2A2A2A"/>
         </w:rPr>
-        <w:t>is</w:t>
-      </w:r>
-      <w:r>
-        <w:rPr>
-          <w:rFonts w:ascii="Arial" w:hAnsi="Arial" w:cs="Arial"/>
-          <w:color w:val="2A2A2A"/>
-        </w:rPr>
         <w:t xml:space="preserve"> built</w:t>
       </w:r>
-      <w:proofErr w:type="gramEnd"/>
       <w:r>
         <w:rPr>
           <w:rFonts w:ascii="Arial" w:hAnsi="Arial" w:cs="Arial"/>
@@ -5708,23 +5790,7 @@
           <w:rFonts w:ascii="Arial" w:hAnsi="Arial" w:cs="Arial"/>
           <w:color w:val="2A2A2A"/>
         </w:rPr>
-        <w:t xml:space="preserve"> a novice at front-end design and development or an expert. Bootstrap </w:t>
-      </w:r>
-      <w:proofErr w:type="gramStart"/>
-      <w:r>
-        <w:rPr>
-          <w:rFonts w:ascii="Arial" w:hAnsi="Arial" w:cs="Arial"/>
-          <w:color w:val="2A2A2A"/>
-        </w:rPr>
-        <w:t>is deployed</w:t>
-      </w:r>
-      <w:proofErr w:type="gramEnd"/>
-      <w:r>
-        <w:rPr>
-          <w:rFonts w:ascii="Arial" w:hAnsi="Arial" w:cs="Arial"/>
-          <w:color w:val="2A2A2A"/>
-        </w:rPr>
-        <w:t xml:space="preserve"> as a set of CSS and JavaScript files, and is designed to help your website or application scale efficiently from phones to tablets to desktops.</w:t>
+        <w:t xml:space="preserve"> a novice at front-end design and development or an expert. Bootstrap is deployed as a set of CSS and JavaScript files, and is designed to help your website or application scale efficiently from phones to tablets to desktops.</w:t>
       </w:r>
     </w:p>
     <w:p>
@@ -5918,25 +5984,7 @@
           <w:color w:val="111111"/>
           <w:shd w:val="clear" w:color="auto" w:fill="FFFFFF"/>
         </w:rPr>
-        <w:t xml:space="preserve">This layer is to stored and retrieved information from database or file system. The information </w:t>
-      </w:r>
-      <w:proofErr w:type="gramStart"/>
-      <w:r>
-        <w:rPr>
-          <w:rFonts w:ascii="Arial" w:hAnsi="Arial" w:cs="Arial"/>
-          <w:color w:val="111111"/>
-          <w:shd w:val="clear" w:color="auto" w:fill="FFFFFF"/>
-        </w:rPr>
-        <w:t>is then passed</w:t>
-      </w:r>
-      <w:proofErr w:type="gramEnd"/>
-      <w:r>
-        <w:rPr>
-          <w:rFonts w:ascii="Arial" w:hAnsi="Arial" w:cs="Arial"/>
-          <w:color w:val="111111"/>
-          <w:shd w:val="clear" w:color="auto" w:fill="FFFFFF"/>
-        </w:rPr>
-        <w:t xml:space="preserve"> back to the logic tier for processing, and then eventually back to the users. KAF Recruitment is using MS SQL 2016 and XML files as data storage. </w:t>
+        <w:t xml:space="preserve">This layer is to stored and retrieved information from database or file system. The information is then passed back to the logic tier for processing, and then eventually back to the users. KAF Recruitment is using MS SQL 2016 and XML files as data storage. </w:t>
       </w:r>
     </w:p>
     <w:p>
@@ -6237,7 +6285,7 @@
         <w:sz w:val="16"/>
         <w:szCs w:val="16"/>
       </w:rPr>
-      <w:t>5</w:t>
+      <w:t>4</w:t>
     </w:r>
     <w:r>
       <w:rPr>

</xml_diff>

<commit_message>
updated kaf portal agency system requirements spec doc.
</commit_message>
<xml_diff>
--- a/kaf-agency-portal-project/system-requirements-doc/kaf-agency-portal-system-requirements-spec.docx
+++ b/kaf-agency-portal-project/system-requirements-doc/kaf-agency-portal-system-requirements-spec.docx
@@ -1434,7 +1434,7 @@
             <w:sz w:val="24"/>
             <w:szCs w:val="24"/>
           </w:rPr>
-          <w:t>4</w:t>
+          <w:t>3</w:t>
         </w:r>
         <w:r>
           <w:rPr>
@@ -1548,7 +1548,7 @@
             <w:sz w:val="24"/>
             <w:szCs w:val="24"/>
           </w:rPr>
-          <w:t>4</w:t>
+          <w:t>3</w:t>
         </w:r>
         <w:r>
           <w:rPr>
@@ -1662,7 +1662,7 @@
             <w:sz w:val="24"/>
             <w:szCs w:val="24"/>
           </w:rPr>
-          <w:t>4</w:t>
+          <w:t>3</w:t>
         </w:r>
         <w:r>
           <w:rPr>
@@ -1995,7 +1995,7 @@
             <w:sz w:val="24"/>
             <w:szCs w:val="24"/>
           </w:rPr>
-          <w:t>6</w:t>
+          <w:t>5</w:t>
         </w:r>
         <w:r>
           <w:rPr>
@@ -2330,7 +2330,7 @@
             <w:sz w:val="24"/>
             <w:szCs w:val="24"/>
           </w:rPr>
-          <w:t>8</w:t>
+          <w:t>7</w:t>
         </w:r>
         <w:r>
           <w:rPr>
@@ -2457,7 +2457,7 @@
             <w:sz w:val="24"/>
             <w:szCs w:val="24"/>
           </w:rPr>
-          <w:t>8</w:t>
+          <w:t>7</w:t>
         </w:r>
         <w:r>
           <w:rPr>
@@ -2584,7 +2584,7 @@
             <w:sz w:val="24"/>
             <w:szCs w:val="24"/>
           </w:rPr>
-          <w:t>8</w:t>
+          <w:t>7</w:t>
         </w:r>
         <w:r>
           <w:rPr>
@@ -2909,7 +2909,7 @@
             <w:sz w:val="24"/>
             <w:szCs w:val="24"/>
           </w:rPr>
-          <w:t>10</w:t>
+          <w:t>9</w:t>
         </w:r>
         <w:r>
           <w:rPr>
@@ -3151,7 +3151,7 @@
             <w:sz w:val="24"/>
             <w:szCs w:val="24"/>
           </w:rPr>
-          <w:t>11</w:t>
+          <w:t>10</w:t>
         </w:r>
         <w:r>
           <w:rPr>
@@ -3266,7 +3266,7 @@
             <w:sz w:val="24"/>
             <w:szCs w:val="24"/>
           </w:rPr>
-          <w:t>11</w:t>
+          <w:t>10</w:t>
         </w:r>
         <w:r>
           <w:rPr>
@@ -9973,10 +9973,10 @@
             <w:bookmarkStart w:id="120" w:name="_Toc8908819"/>
             <w:bookmarkStart w:id="121" w:name="_Toc9342229"/>
             <w:bookmarkStart w:id="122" w:name="_Toc9865221"/>
-            <w:bookmarkStart w:id="123" w:name="_Toc479671980"/>
-            <w:bookmarkStart w:id="124" w:name="_Toc479673298"/>
-            <w:bookmarkStart w:id="125" w:name="_Toc10039306"/>
-            <w:bookmarkStart w:id="126" w:name="_Toc10039436"/>
+            <w:bookmarkStart w:id="123" w:name="_Toc10039306"/>
+            <w:bookmarkStart w:id="124" w:name="_Toc10039436"/>
+            <w:bookmarkStart w:id="125" w:name="_Toc479671980"/>
+            <w:bookmarkStart w:id="126" w:name="_Toc479673298"/>
             <w:r>
               <w:rPr>
                 <w:rFonts w:ascii="Arial" w:hAnsi="Arial" w:cs="Arial"/>
@@ -9987,16 +9987,16 @@
             <w:bookmarkEnd w:id="120"/>
             <w:bookmarkEnd w:id="121"/>
             <w:bookmarkEnd w:id="122"/>
-            <w:bookmarkEnd w:id="125"/>
-            <w:bookmarkEnd w:id="126"/>
+            <w:bookmarkEnd w:id="123"/>
+            <w:bookmarkEnd w:id="124"/>
             <w:r>
               <w:rPr>
                 <w:rFonts w:ascii="Arial" w:hAnsi="Arial" w:cs="Arial"/>
               </w:rPr>
               <w:t xml:space="preserve"> </w:t>
             </w:r>
-            <w:bookmarkEnd w:id="123"/>
-            <w:bookmarkEnd w:id="124"/>
+            <w:bookmarkEnd w:id="125"/>
+            <w:bookmarkEnd w:id="126"/>
           </w:p>
         </w:tc>
         <w:tc>
@@ -10903,10 +10903,10 @@
             <w:bookmarkStart w:id="180" w:name="_Toc8908823"/>
             <w:bookmarkStart w:id="181" w:name="_Toc9342233"/>
             <w:bookmarkStart w:id="182" w:name="_Toc9865225"/>
-            <w:bookmarkStart w:id="183" w:name="_Toc479671984"/>
-            <w:bookmarkStart w:id="184" w:name="_Toc479673302"/>
-            <w:bookmarkStart w:id="185" w:name="_Toc10039324"/>
-            <w:bookmarkStart w:id="186" w:name="_Toc10039454"/>
+            <w:bookmarkStart w:id="183" w:name="_Toc10039324"/>
+            <w:bookmarkStart w:id="184" w:name="_Toc10039454"/>
+            <w:bookmarkStart w:id="185" w:name="_Toc479671984"/>
+            <w:bookmarkStart w:id="186" w:name="_Toc479673302"/>
             <w:r>
               <w:rPr>
                 <w:rFonts w:ascii="Arial" w:hAnsi="Arial" w:cs="Arial"/>
@@ -10917,16 +10917,16 @@
             <w:bookmarkEnd w:id="180"/>
             <w:bookmarkEnd w:id="181"/>
             <w:bookmarkEnd w:id="182"/>
-            <w:bookmarkEnd w:id="185"/>
-            <w:bookmarkEnd w:id="186"/>
+            <w:bookmarkEnd w:id="183"/>
+            <w:bookmarkEnd w:id="184"/>
             <w:r>
               <w:rPr>
                 <w:rFonts w:ascii="Arial" w:hAnsi="Arial" w:cs="Arial"/>
               </w:rPr>
               <w:t xml:space="preserve"> </w:t>
             </w:r>
-            <w:bookmarkEnd w:id="183"/>
-            <w:bookmarkEnd w:id="184"/>
+            <w:bookmarkEnd w:id="185"/>
+            <w:bookmarkEnd w:id="186"/>
           </w:p>
         </w:tc>
       </w:tr>
@@ -11319,7 +11319,7 @@
         <w:sz w:val="16"/>
         <w:szCs w:val="16"/>
       </w:rPr>
-      <w:t>29 May 2019</w:t>
+      <w:t>13 June 2019</w:t>
     </w:r>
     <w:r>
       <w:rPr>
@@ -11435,7 +11435,7 @@
         <w:sz w:val="16"/>
         <w:szCs w:val="16"/>
       </w:rPr>
-      <w:t>2</w:t>
+      <w:t>4</w:t>
     </w:r>
     <w:r>
       <w:rPr>
@@ -18873,7 +18873,7 @@
 </file>
 
 <file path=customXml/itemProps1.xml><?xml version="1.0" encoding="utf-8"?>
-<ds:datastoreItem xmlns:ds="http://schemas.openxmlformats.org/officeDocument/2006/customXml" ds:itemID="{08F91BF2-427B-4158-B7DA-6184BAF934E4}">
+<ds:datastoreItem xmlns:ds="http://schemas.openxmlformats.org/officeDocument/2006/customXml" ds:itemID="{93F5D7C5-C25A-4155-A787-243701A3DE30}">
   <ds:schemaRefs>
     <ds:schemaRef ds:uri="http://schemas.openxmlformats.org/officeDocument/2006/bibliography"/>
   </ds:schemaRefs>

</xml_diff>